<commit_message>
Changed the Team ID
</commit_message>
<xml_diff>
--- a/Project Design and planning/Ideation/proplem stament.docx
+++ b/Project Design and planning/Ideation/proplem stament.docx
@@ -190,7 +190,16 @@
                 <w:sz w:val="36"/>
                 <w:szCs w:val="36"/>
               </w:rPr>
-              <w:t xml:space="preserve">     NM2023TMID22194</w:t>
+              <w:t xml:space="preserve">     </w:t>
+            </w:r>
+            <w:r>
+              <w:rPr>
+                <w:b/>
+                <w:bCs/>
+                <w:sz w:val="36"/>
+                <w:szCs w:val="36"/>
+              </w:rPr>
+              <w:t>NM2023TMID11232</w:t>
             </w:r>
           </w:p>
         </w:tc>
@@ -244,19 +253,8 @@
                 <w:sz w:val="36"/>
                 <w:szCs w:val="36"/>
               </w:rPr>
-              <w:t xml:space="preserve">How to create a landing page in </w:t>
-            </w:r>
-            <w:proofErr w:type="spellStart"/>
-            <w:r>
-              <w:rPr>
-                <w:b/>
-                <w:bCs/>
-                <w:sz w:val="36"/>
-                <w:szCs w:val="36"/>
-              </w:rPr>
-              <w:t>hubspot</w:t>
-            </w:r>
-            <w:proofErr w:type="spellEnd"/>
+              <w:t>How to create a landing page in hubspot</w:t>
+            </w:r>
           </w:p>
         </w:tc>
       </w:tr>
@@ -1255,23 +1253,7 @@
                 <w:sz w:val="24"/>
                 <w:szCs w:val="24"/>
               </w:rPr>
-              <w:t xml:space="preserve"> </w:t>
-            </w:r>
-            <w:proofErr w:type="gramStart"/>
-            <w:r>
-              <w:rPr>
-                <w:sz w:val="24"/>
-                <w:szCs w:val="24"/>
-              </w:rPr>
-              <w:t>MAKE  A</w:t>
-            </w:r>
-            <w:proofErr w:type="gramEnd"/>
-            <w:r>
-              <w:rPr>
-                <w:sz w:val="24"/>
-                <w:szCs w:val="24"/>
-              </w:rPr>
-              <w:t xml:space="preserve"> SITE IN USER </w:t>
+              <w:t xml:space="preserve"> MAKE  A SITE IN USER </w:t>
             </w:r>
           </w:p>
           <w:p>
@@ -1341,23 +1323,7 @@
                 <w:sz w:val="24"/>
                 <w:szCs w:val="24"/>
               </w:rPr>
-              <w:t xml:space="preserve">PEOPLE GIVE THE OWN </w:t>
-            </w:r>
-            <w:proofErr w:type="gramStart"/>
-            <w:r>
-              <w:rPr>
-                <w:sz w:val="24"/>
-                <w:szCs w:val="24"/>
-              </w:rPr>
-              <w:t>DATA  CRUSIAL</w:t>
-            </w:r>
-            <w:proofErr w:type="gramEnd"/>
-            <w:r>
-              <w:rPr>
-                <w:sz w:val="24"/>
-                <w:szCs w:val="24"/>
-              </w:rPr>
-              <w:t xml:space="preserve"> </w:t>
+              <w:t xml:space="preserve">PEOPLE GIVE THE OWN DATA  CRUSIAL </w:t>
             </w:r>
           </w:p>
         </w:tc>

</xml_diff>